<commit_message>
1mer commit desde desktop/clon
</commit_message>
<xml_diff>
--- a/docprueba.docx
+++ b/docprueba.docx
@@ -34,6 +34,12 @@
           <w:lang w:val="es-MX"/>
         </w:rPr>
       </w:pPr>
+      <w:r>
+        <w:rPr>
+          <w:lang w:val="es-MX"/>
+        </w:rPr>
+        <w:t>dsasd</w:t>
+      </w:r>
     </w:p>
     <w:sectPr>
       <w:pgSz w:w="11906" w:h="16838"/>

</xml_diff>